<commit_message>
creating ADCEC BDS dataset and table 8
</commit_message>
<xml_diff>
--- a/reports/TWIST_EFS_NOV2025_DSMB.docx
+++ b/reports/TWIST_EFS_NOV2025_DSMB.docx
@@ -271,21 +271,7 @@
                 <w:rStyle w:val="Hyperlink"/>
                 <w:noProof/>
               </w:rPr>
-              <w:t>Table 3 Demograp</w:t>
-            </w:r>
-            <w:r>
-              <w:rPr>
-                <w:rStyle w:val="Hyperlink"/>
-                <w:noProof/>
-              </w:rPr>
-              <w:t>h</w:t>
-            </w:r>
-            <w:r>
-              <w:rPr>
-                <w:rStyle w:val="Hyperlink"/>
-                <w:noProof/>
-              </w:rPr>
-              <w:t>ics and Baseline Characteristics</w:t>
+              <w:t>Table 3 Demographics and Baseline Characteristics</w:t>
             </w:r>
             <w:r>
               <w:rPr>
@@ -550,11 +536,25 @@
     </w:sdt>
     <w:p>
       <w:pPr>
-        <w:pStyle w:val="Heading1"/>
+        <w:rPr>
+          <w:rFonts w:eastAsiaTheme="majorEastAsia" w:cstheme="majorBidi"/>
+          <w:b/>
+          <w:sz w:val="28"/>
+          <w:szCs w:val="40"/>
+        </w:rPr>
       </w:pPr>
       <w:bookmarkStart w:id="0" w:name="_Toc204786841"/>
       <w:bookmarkStart w:id="1" w:name="tables"/>
       <w:r>
+        <w:br w:type="page"/>
+      </w:r>
+    </w:p>
+    <w:p>
+      <w:pPr>
+        <w:pStyle w:val="Heading1"/>
+      </w:pPr>
+      <w:r>
+        <w:lastRenderedPageBreak/>
         <w:t>Tables</w:t>
       </w:r>
       <w:bookmarkEnd w:id="0"/>
@@ -1394,7 +1394,6 @@
                 <w:sz w:val="22"/>
                 <w:szCs w:val="22"/>
               </w:rPr>
-              <w:lastRenderedPageBreak/>
               <w:t>383</w:t>
             </w:r>
           </w:p>
@@ -2700,6 +2699,7 @@
       <w:bookmarkStart w:id="5" w:name="Xb373b8bdc17bdb71e0028ca552d89d2740befc9"/>
       <w:bookmarkEnd w:id="3"/>
       <w:r>
+        <w:lastRenderedPageBreak/>
         <w:t>Table 2 Patient Disposition &amp; Follow-up Visit Compliance by Interval</w:t>
       </w:r>
       <w:bookmarkEnd w:id="4"/>
@@ -3480,7 +3480,6 @@
                 <w:sz w:val="22"/>
                 <w:szCs w:val="22"/>
               </w:rPr>
-              <w:lastRenderedPageBreak/>
               <w:t>Visit Completed Outside Window</w:t>
             </w:r>
           </w:p>
@@ -5547,6 +5546,28 @@
       <w:bookmarkStart w:id="8" w:name="_Toc204786845"/>
       <w:bookmarkStart w:id="9" w:name="X66e13db40da541737815ad4c4ec1af670e3b3ed"/>
       <w:bookmarkEnd w:id="7"/>
+    </w:p>
+    <w:p>
+      <w:pPr>
+        <w:rPr>
+          <w:rFonts w:eastAsiaTheme="majorEastAsia" w:cstheme="majorBidi"/>
+          <w:b/>
+          <w:szCs w:val="32"/>
+        </w:rPr>
+      </w:pPr>
+      <w:r>
+        <w:br w:type="page"/>
+      </w:r>
+    </w:p>
+    <w:p>
+      <w:pPr>
+        <w:pStyle w:val="Heading2"/>
+      </w:pPr>
+    </w:p>
+    <w:p>
+      <w:pPr>
+        <w:pStyle w:val="Heading2"/>
+      </w:pPr>
       <w:r>
         <w:t>Table 11 CEC Adjudicated Heart Failure Hospitalizations and Non-elective Mitral Valve Reinterventions</w:t>
       </w:r>
@@ -7518,7 +7539,6 @@
                 <w:sz w:val="22"/>
                 <w:szCs w:val="22"/>
               </w:rPr>
-              <w:lastRenderedPageBreak/>
               <w:t>Heart Failure Hospitalization</w:t>
             </w:r>
           </w:p>
@@ -8238,6 +8258,7 @@
                 <w:sz w:val="22"/>
                 <w:szCs w:val="22"/>
               </w:rPr>
+              <w:lastRenderedPageBreak/>
               <w:t>Source: t1_enrollmentbysite.R Extract Date: 2025JUL28 Run Date (Time): 30Jul2025 (16:50)</w:t>
             </w:r>
           </w:p>

</xml_diff>